<commit_message>
added purchaseorderdate to managePO tabulator, added alerts to managePO, implemented functionality to set ActiveFlg in purchaseorderTbl and OrderTbl
</commit_message>
<xml_diff>
--- a/app/static/purchaseOrders/Benson_2023-02-04_003.docx
+++ b/app/static/purchaseOrders/Benson_2023-02-04_003.docx
@@ -236,7 +236,7 @@
           <w:sz w:val="24"/>
           <w:szCs w:val="24"/>
         </w:rPr>
-        <w:t xml:space="preserve">P.O. Number: 3</w:t>
+        <w:t xml:space="preserve">P.O. Number:  3</w:t>
       </w:r>
     </w:p>
     <w:p>
@@ -1063,10 +1063,14 @@
     </w:tbl>
     <w:p>
       <w:pPr>
-        <w:pStyle w:val="Normal"/>
+        <w:pStyle w:val="TableContents"/>
+        <w:widowControl w:val="false"/>
         <w:bidi w:val="0"/>
         <w:jc w:val="start"/>
-        <w:rPr/>
+        <w:rPr>
+          <w:sz w:val="20"/>
+          <w:szCs w:val="20"/>
+        </w:rPr>
       </w:pPr>
       <w:r>
         <w:rPr>
@@ -1091,14 +1095,14 @@
       </w:tblPr>
       <w:tblGrid>
         <w:gridCol w:w="1994"/>
-        <w:gridCol w:w="2996"/>
-        <w:gridCol w:w="991"/>
-        <w:gridCol w:w="1990"/>
-        <w:gridCol w:w="2001"/>
+        <w:gridCol w:w="2992"/>
+        <w:gridCol w:w="995"/>
+        <w:gridCol w:w="1986"/>
+        <w:gridCol w:w="2005"/>
       </w:tblGrid>
       <w:tr>
         <w:trPr>
-          <w:trHeight w:val="570" w:hRule="atLeast"/>
+          <w:trHeight w:val="285" w:hRule="atLeast"/>
           <w:cantSplit w:val="true"/>
         </w:trPr>
         <w:tc>
@@ -1133,7 +1137,7 @@
         </w:tc>
         <w:tc>
           <w:tcPr>
-            <w:tcW w:w="2996" w:type="dxa"/>
+            <w:tcW w:w="2992" w:type="dxa"/>
             <w:tcBorders>
               <w:top w:val="single" w:sz="2" w:space="0" w:color="EEEEEE"/>
               <w:bottom w:val="single" w:sz="2" w:space="0" w:color="EEEEEE"/>
@@ -1162,7 +1166,7 @@
         </w:tc>
         <w:tc>
           <w:tcPr>
-            <w:tcW w:w="991" w:type="dxa"/>
+            <w:tcW w:w="995" w:type="dxa"/>
             <w:tcBorders>
               <w:top w:val="single" w:sz="2" w:space="0" w:color="EEEEEE"/>
               <w:bottom w:val="single" w:sz="2" w:space="0" w:color="EEEEEE"/>
@@ -1191,7 +1195,7 @@
         </w:tc>
         <w:tc>
           <w:tcPr>
-            <w:tcW w:w="1990" w:type="dxa"/>
+            <w:tcW w:w="1986" w:type="dxa"/>
             <w:tcBorders>
               <w:top w:val="single" w:sz="2" w:space="0" w:color="EEEEEE"/>
               <w:bottom w:val="single" w:sz="2" w:space="0" w:color="EEEEEE"/>
@@ -1220,7 +1224,7 @@
         </w:tc>
         <w:tc>
           <w:tcPr>
-            <w:tcW w:w="2001" w:type="dxa"/>
+            <w:tcW w:w="2005" w:type="dxa"/>
             <w:tcBorders>
               <w:top w:val="single" w:sz="2" w:space="0" w:color="EEEEEE"/>
               <w:bottom w:val="single" w:sz="2" w:space="0" w:color="EEEEEE"/>
@@ -1255,7 +1259,10 @@
         <w:pStyle w:val="Normal"/>
         <w:bidi w:val="0"/>
         <w:jc w:val="start"/>
-        <w:rPr/>
+        <w:rPr>
+          <w:sz w:val="20"/>
+          <w:szCs w:val="20"/>
+        </w:rPr>
       </w:pPr>
       <w:r>
         <w:rPr>
@@ -1313,15 +1320,15 @@
         </w:tblCellMar>
       </w:tblPr>
       <w:tblGrid>
-        <w:gridCol w:w="6914"/>
+        <w:gridCol w:w="6910"/>
         <w:gridCol w:w="1587"/>
-        <w:gridCol w:w="1474"/>
+        <w:gridCol w:w="1478"/>
       </w:tblGrid>
       <w:tr>
         <w:trPr/>
         <w:tc>
           <w:tcPr>
-            <w:tcW w:w="6914" w:type="dxa"/>
+            <w:tcW w:w="6910" w:type="dxa"/>
             <w:tcBorders>
               <w:top w:val="single" w:sz="4" w:space="0" w:color="000000"/>
               <w:start w:val="single" w:sz="4" w:space="0" w:color="000000"/>
@@ -1424,7 +1431,7 @@
         </w:tc>
         <w:tc>
           <w:tcPr>
-            <w:tcW w:w="1474" w:type="dxa"/>
+            <w:tcW w:w="1478" w:type="dxa"/>
             <w:tcBorders>
               <w:top w:val="single" w:sz="4" w:space="0" w:color="000000"/>
               <w:start w:val="single" w:sz="4" w:space="0" w:color="000000"/>
@@ -1463,7 +1470,56 @@
         <w:trPr/>
         <w:tc>
           <w:tcPr>
-            <w:tcW w:w="6914" w:type="dxa"/>
+            <w:tcW w:w="6910" w:type="dxa"/>
+            <w:tcBorders>
+              <w:start w:val="single" w:sz="4" w:space="0" w:color="000000"/>
+              <w:end w:val="single" w:sz="4" w:space="0" w:color="000000"/>
+            </w:tcBorders>
+          </w:tcPr>
+          <w:p>
+            <w:pPr>
+              <w:pStyle w:val="TableContents"/>
+              <w:widowControl w:val="false"/>
+              <w:jc w:val="start"/>
+              <w:rPr>
+                <w:rFonts w:ascii="Liberation Serif" w:hAnsi="Liberation Serif"/>
+                <w:b w:val="false"/>
+                <w:b w:val="false"/>
+                <w:bCs w:val="false"/>
+                <w:i w:val="false"/>
+                <w:i w:val="false"/>
+                <w:iCs w:val="false"/>
+                <w:strike w:val="false"/>
+                <w:dstrike w:val="false"/>
+                <w:outline w:val="false"/>
+                <w:shadow w:val="false"/>
+                <w:color w:val="000000"/>
+                <w:sz w:val="24"/>
+                <w:szCs w:val="24"/>
+                <w:u w:val="none"/>
+              </w:rPr>
+            </w:pPr>
+            <w:r>
+              <w:rPr>
+                <w:b w:val="false"/>
+                <w:bCs w:val="false"/>
+                <w:i w:val="false"/>
+                <w:iCs w:val="false"/>
+                <w:strike w:val="false"/>
+                <w:dstrike w:val="false"/>
+                <w:outline w:val="false"/>
+                <w:shadow w:val="false"/>
+                <w:color w:val="000000"/>
+                <w:sz w:val="24"/>
+                <w:szCs w:val="24"/>
+                <w:u w:val="none"/>
+              </w:rPr>
+            </w:r>
+          </w:p>
+        </w:tc>
+        <w:tc>
+          <w:tcPr>
+            <w:tcW w:w="1587" w:type="dxa"/>
             <w:tcBorders>
               <w:start w:val="single" w:sz="4" w:space="0" w:color="000000"/>
               <w:bottom w:val="single" w:sz="4" w:space="0" w:color="000000"/>
@@ -1507,62 +1563,13 @@
                 <w:szCs w:val="24"/>
                 <w:u w:val="none"/>
               </w:rPr>
-            </w:r>
-          </w:p>
-        </w:tc>
-        <w:tc>
-          <w:tcPr>
-            <w:tcW w:w="1587" w:type="dxa"/>
-            <w:tcBorders>
-              <w:start w:val="single" w:sz="4" w:space="0" w:color="000000"/>
-              <w:bottom w:val="single" w:sz="4" w:space="0" w:color="000000"/>
-            </w:tcBorders>
-          </w:tcPr>
-          <w:p>
-            <w:pPr>
-              <w:pStyle w:val="TableContents"/>
-              <w:widowControl w:val="false"/>
-              <w:jc w:val="start"/>
-              <w:rPr>
-                <w:rFonts w:ascii="Liberation Serif" w:hAnsi="Liberation Serif"/>
-                <w:b w:val="false"/>
-                <w:b w:val="false"/>
-                <w:bCs w:val="false"/>
-                <w:i w:val="false"/>
-                <w:i w:val="false"/>
-                <w:iCs w:val="false"/>
-                <w:strike w:val="false"/>
-                <w:dstrike w:val="false"/>
-                <w:outline w:val="false"/>
-                <w:shadow w:val="false"/>
-                <w:color w:val="000000"/>
-                <w:sz w:val="24"/>
-                <w:szCs w:val="24"/>
-                <w:u w:val="none"/>
-              </w:rPr>
-            </w:pPr>
-            <w:r>
-              <w:rPr>
-                <w:b w:val="false"/>
-                <w:bCs w:val="false"/>
-                <w:i w:val="false"/>
-                <w:iCs w:val="false"/>
-                <w:strike w:val="false"/>
-                <w:dstrike w:val="false"/>
-                <w:outline w:val="false"/>
-                <w:shadow w:val="false"/>
-                <w:color w:val="000000"/>
-                <w:sz w:val="24"/>
-                <w:szCs w:val="24"/>
-                <w:u w:val="none"/>
-              </w:rPr>
               <w:t xml:space="preserve">Sales tax rate (PST+QST) %</w:t>
             </w:r>
           </w:p>
         </w:tc>
         <w:tc>
           <w:tcPr>
-            <w:tcW w:w="1474" w:type="dxa"/>
+            <w:tcW w:w="1478" w:type="dxa"/>
             <w:tcBorders>
               <w:start w:val="single" w:sz="4" w:space="0" w:color="000000"/>
               <w:bottom w:val="single" w:sz="4" w:space="0" w:color="000000"/>
@@ -1600,8 +1607,58 @@
         <w:trPr/>
         <w:tc>
           <w:tcPr>
-            <w:tcW w:w="6914" w:type="dxa"/>
-            <w:tcBorders>
+            <w:tcW w:w="6910" w:type="dxa"/>
+            <w:tcBorders>
+              <w:start w:val="single" w:sz="4" w:space="0" w:color="000000"/>
+              <w:end w:val="single" w:sz="4" w:space="0" w:color="000000"/>
+            </w:tcBorders>
+          </w:tcPr>
+          <w:p>
+            <w:pPr>
+              <w:pStyle w:val="TableContents"/>
+              <w:widowControl w:val="false"/>
+              <w:jc w:val="start"/>
+              <w:rPr>
+                <w:rFonts w:ascii="Liberation Serif" w:hAnsi="Liberation Serif"/>
+                <w:b w:val="false"/>
+                <w:b w:val="false"/>
+                <w:bCs w:val="false"/>
+                <w:i w:val="false"/>
+                <w:i w:val="false"/>
+                <w:iCs w:val="false"/>
+                <w:strike w:val="false"/>
+                <w:dstrike w:val="false"/>
+                <w:outline w:val="false"/>
+                <w:shadow w:val="false"/>
+                <w:color w:val="000000"/>
+                <w:sz w:val="24"/>
+                <w:szCs w:val="24"/>
+                <w:u w:val="none"/>
+              </w:rPr>
+            </w:pPr>
+            <w:r>
+              <w:rPr>
+                <w:b w:val="false"/>
+                <w:bCs w:val="false"/>
+                <w:i w:val="false"/>
+                <w:iCs w:val="false"/>
+                <w:strike w:val="false"/>
+                <w:dstrike w:val="false"/>
+                <w:outline w:val="false"/>
+                <w:shadow w:val="false"/>
+                <w:color w:val="000000"/>
+                <w:sz w:val="24"/>
+                <w:szCs w:val="24"/>
+                <w:u w:val="none"/>
+              </w:rPr>
+            </w:r>
+          </w:p>
+        </w:tc>
+        <w:tc>
+          <w:tcPr>
+            <w:tcW w:w="1587" w:type="dxa"/>
+            <w:tcBorders>
+              <w:top w:val="single" w:sz="4" w:space="0" w:color="000000"/>
               <w:start w:val="single" w:sz="4" w:space="0" w:color="000000"/>
               <w:bottom w:val="single" w:sz="4" w:space="0" w:color="000000"/>
             </w:tcBorders>
@@ -1644,63 +1701,13 @@
                 <w:szCs w:val="24"/>
                 <w:u w:val="none"/>
               </w:rPr>
-            </w:r>
-          </w:p>
-        </w:tc>
-        <w:tc>
-          <w:tcPr>
-            <w:tcW w:w="1587" w:type="dxa"/>
-            <w:tcBorders>
-              <w:top w:val="single" w:sz="4" w:space="0" w:color="000000"/>
-              <w:start w:val="single" w:sz="4" w:space="0" w:color="000000"/>
-              <w:bottom w:val="single" w:sz="4" w:space="0" w:color="000000"/>
-            </w:tcBorders>
-          </w:tcPr>
-          <w:p>
-            <w:pPr>
-              <w:pStyle w:val="TableContents"/>
-              <w:widowControl w:val="false"/>
-              <w:jc w:val="start"/>
-              <w:rPr>
-                <w:rFonts w:ascii="Liberation Serif" w:hAnsi="Liberation Serif"/>
-                <w:b w:val="false"/>
-                <w:b w:val="false"/>
-                <w:bCs w:val="false"/>
-                <w:i w:val="false"/>
-                <w:i w:val="false"/>
-                <w:iCs w:val="false"/>
-                <w:strike w:val="false"/>
-                <w:dstrike w:val="false"/>
-                <w:outline w:val="false"/>
-                <w:shadow w:val="false"/>
-                <w:color w:val="000000"/>
-                <w:sz w:val="24"/>
-                <w:szCs w:val="24"/>
-                <w:u w:val="none"/>
-              </w:rPr>
-            </w:pPr>
-            <w:r>
-              <w:rPr>
-                <w:b w:val="false"/>
-                <w:bCs w:val="false"/>
-                <w:i w:val="false"/>
-                <w:iCs w:val="false"/>
-                <w:strike w:val="false"/>
-                <w:dstrike w:val="false"/>
-                <w:outline w:val="false"/>
-                <w:shadow w:val="false"/>
-                <w:color w:val="000000"/>
-                <w:sz w:val="24"/>
-                <w:szCs w:val="24"/>
-                <w:u w:val="none"/>
-              </w:rPr>
               <w:t>Sales Tax</w:t>
             </w:r>
           </w:p>
         </w:tc>
         <w:tc>
           <w:tcPr>
-            <w:tcW w:w="1474" w:type="dxa"/>
+            <w:tcW w:w="1478" w:type="dxa"/>
             <w:tcBorders>
               <w:top w:val="single" w:sz="4" w:space="0" w:color="000000"/>
               <w:start w:val="single" w:sz="4" w:space="0" w:color="000000"/>
@@ -1739,10 +1746,11 @@
         <w:trPr/>
         <w:tc>
           <w:tcPr>
-            <w:tcW w:w="6914" w:type="dxa"/>
+            <w:tcW w:w="6910" w:type="dxa"/>
             <w:tcBorders>
               <w:start w:val="single" w:sz="4" w:space="0" w:color="000000"/>
               <w:bottom w:val="single" w:sz="4" w:space="0" w:color="000000"/>
+              <w:end w:val="single" w:sz="4" w:space="0" w:color="000000"/>
             </w:tcBorders>
           </w:tcPr>
           <w:p>
@@ -1838,7 +1846,7 @@
         </w:tc>
         <w:tc>
           <w:tcPr>
-            <w:tcW w:w="1474" w:type="dxa"/>
+            <w:tcW w:w="1478" w:type="dxa"/>
             <w:tcBorders>
               <w:start w:val="single" w:sz="4" w:space="0" w:color="000000"/>
               <w:bottom w:val="single" w:sz="4" w:space="0" w:color="000000"/>

</xml_diff>